<commit_message>
project_2 by wq General design 2.0
</commit_message>
<xml_diff>
--- a/Documents/邮情慢递概要设计.docx
+++ b/Documents/邮情慢递概要设计.docx
@@ -365,10 +365,10 @@
             <v:path o:extrusionok="f" gradientshapeok="t" o:connecttype="rect"/>
             <o:lock v:ext="edit" aspectratio="t"/>
           </v:shapetype>
-          <v:shape id="_x0000_i1025" type="#_x0000_t75" style="width:372.4pt;height:214.15pt" o:ole="">
+          <v:shape id="_x0000_i1025" type="#_x0000_t75" style="width:414.75pt;height:238.5pt" o:ole="">
             <v:imagedata r:id="rId6" o:title=""/>
           </v:shape>
-          <o:OLEObject Type="Embed" ProgID="Visio.Drawing.15" ShapeID="_x0000_i1025" DrawAspect="Content" ObjectID="_1492719461" r:id="rId7"/>
+          <o:OLEObject Type="Embed" ProgID="Visio.Drawing.15" ShapeID="_x0000_i1025" DrawAspect="Content" ObjectID="_1492879647" r:id="rId7"/>
         </w:object>
       </w:r>
     </w:p>
@@ -410,11 +410,1846 @@
         </w:rPr>
       </w:pPr>
       <w:r>
-        <w:object w:dxaOrig="8536" w:dyaOrig="9810">
-          <v:shape id="_x0000_i1026" type="#_x0000_t75" style="width:415.5pt;height:477.4pt" o:ole="">
+        <w:object w:dxaOrig="9256" w:dyaOrig="9781">
+          <v:shape id="_x0000_i1027" type="#_x0000_t75" style="width:415.5pt;height:438.75pt" o:ole="">
             <v:imagedata r:id="rId8" o:title=""/>
           </v:shape>
-          <o:OLEObject Type="Embed" ProgID="Visio.Drawing.15" ShapeID="_x0000_i1026" DrawAspect="Content" ObjectID="_1492719462" r:id="rId9"/>
+          <o:OLEObject Type="Embed" ProgID="Visio.Drawing.15" ShapeID="_x0000_i1027" DrawAspect="Content" ObjectID="_1492879648" r:id="rId9"/>
+        </w:object>
+      </w:r>
+    </w:p>
+    <w:p>
+      <w:pPr>
+        <w:rPr>
+          <w:b/>
+          <w:sz w:val="36"/>
+        </w:rPr>
+      </w:pPr>
+      <w:r>
+        <w:rPr>
+          <w:b/>
+          <w:sz w:val="44"/>
+        </w:rPr>
+        <w:t>三：</w:t>
+      </w:r>
+      <w:r>
+        <w:rPr>
+          <w:b/>
+          <w:sz w:val="44"/>
+        </w:rPr>
+        <w:t>子系统</w:t>
+      </w:r>
+      <w:r>
+        <w:rPr>
+          <w:b/>
+          <w:sz w:val="36"/>
+        </w:rPr>
+        <w:t>：</w:t>
+      </w:r>
+    </w:p>
+    <w:p>
+      <w:pPr>
+        <w:rPr>
+          <w:b/>
+          <w:sz w:val="36"/>
+        </w:rPr>
+      </w:pPr>
+      <w:r>
+        <w:rPr>
+          <w:b/>
+          <w:sz w:val="36"/>
+        </w:rPr>
+        <w:t>3.1</w:t>
+      </w:r>
+      <w:r>
+        <w:rPr>
+          <w:b/>
+          <w:sz w:val="36"/>
+        </w:rPr>
+        <w:t>收录信件模块</w:t>
+      </w:r>
+      <w:r>
+        <w:rPr>
+          <w:b/>
+          <w:sz w:val="36"/>
+        </w:rPr>
+        <w:t>：</w:t>
+      </w:r>
+      <w:r>
+        <w:rPr>
+          <w:b/>
+          <w:sz w:val="36"/>
+        </w:rPr>
+        <w:t xml:space="preserve"> </w:t>
+      </w:r>
+    </w:p>
+    <w:p>
+      <w:pPr>
+        <w:ind w:firstLineChars="200" w:firstLine="723"/>
+        <w:rPr>
+          <w:b/>
+          <w:sz w:val="36"/>
+        </w:rPr>
+      </w:pPr>
+      <w:r>
+        <w:rPr>
+          <w:rFonts w:hint="eastAsia"/>
+          <w:b/>
+          <w:sz w:val="36"/>
+        </w:rPr>
+        <w:t>3.1.1</w:t>
+      </w:r>
+      <w:r>
+        <w:rPr>
+          <w:rFonts w:hint="eastAsia"/>
+          <w:b/>
+          <w:sz w:val="36"/>
+        </w:rPr>
+        <w:t>数据流图：</w:t>
+      </w:r>
+    </w:p>
+    <w:p>
+      <w:pPr>
+        <w:ind w:firstLineChars="200" w:firstLine="420"/>
+        <w:rPr>
+          <w:rFonts w:hint="eastAsia"/>
+          <w:b/>
+          <w:sz w:val="36"/>
+        </w:rPr>
+      </w:pPr>
+      <w:r>
+        <w:object w:dxaOrig="8070" w:dyaOrig="8775">
+          <v:shape id="_x0000_i1026" type="#_x0000_t75" style="width:403.5pt;height:438.75pt" o:ole="">
+            <v:imagedata r:id="rId10" o:title=""/>
+          </v:shape>
+          <o:OLEObject Type="Embed" ProgID="Visio.Drawing.15" ShapeID="_x0000_i1026" DrawAspect="Content" ObjectID="_1492879649" r:id="rId11"/>
+        </w:object>
+      </w:r>
+    </w:p>
+    <w:p>
+      <w:pPr>
+        <w:ind w:firstLineChars="200" w:firstLine="723"/>
+        <w:rPr>
+          <w:b/>
+          <w:sz w:val="36"/>
+        </w:rPr>
+      </w:pPr>
+      <w:r>
+        <w:rPr>
+          <w:b/>
+          <w:sz w:val="36"/>
+        </w:rPr>
+        <w:t>3.1.2</w:t>
+      </w:r>
+      <w:r>
+        <w:rPr>
+          <w:b/>
+          <w:sz w:val="36"/>
+        </w:rPr>
+        <w:t>结构图：</w:t>
+      </w:r>
+    </w:p>
+    <w:p>
+      <w:pPr>
+        <w:ind w:firstLineChars="1500" w:firstLine="3150"/>
+        <w:rPr>
+          <w:rFonts w:hint="eastAsia"/>
+          <w:b/>
+          <w:sz w:val="36"/>
+        </w:rPr>
+      </w:pPr>
+      <w:r>
+        <w:object w:dxaOrig="1801" w:dyaOrig="7050">
+          <v:shape id="_x0000_i1028" type="#_x0000_t75" style="width:90pt;height:352.5pt" o:ole="">
+            <v:imagedata r:id="rId12" o:title=""/>
+          </v:shape>
+          <o:OLEObject Type="Embed" ProgID="Visio.Drawing.15" ShapeID="_x0000_i1028" DrawAspect="Content" ObjectID="_1492879650" r:id="rId13"/>
+        </w:object>
+      </w:r>
+    </w:p>
+    <w:p>
+      <w:pPr>
+        <w:ind w:firstLineChars="200" w:firstLine="723"/>
+        <w:rPr>
+          <w:b/>
+          <w:sz w:val="36"/>
+        </w:rPr>
+      </w:pPr>
+      <w:r>
+        <w:rPr>
+          <w:rFonts w:hint="eastAsia"/>
+          <w:b/>
+          <w:sz w:val="36"/>
+        </w:rPr>
+        <w:t>3.1.3</w:t>
+      </w:r>
+      <w:r>
+        <w:rPr>
+          <w:b/>
+          <w:sz w:val="36"/>
+        </w:rPr>
+        <w:t xml:space="preserve"> </w:t>
+      </w:r>
+      <w:r>
+        <w:rPr>
+          <w:b/>
+          <w:sz w:val="36"/>
+        </w:rPr>
+        <w:t>系统模块说明：</w:t>
+      </w:r>
+    </w:p>
+    <w:p>
+      <w:pPr>
+        <w:ind w:firstLineChars="200" w:firstLine="723"/>
+        <w:rPr>
+          <w:rFonts w:hint="eastAsia"/>
+          <w:b/>
+          <w:sz w:val="36"/>
+        </w:rPr>
+      </w:pPr>
+      <w:r>
+        <w:rPr>
+          <w:rFonts w:hint="eastAsia"/>
+          <w:b/>
+          <w:sz w:val="36"/>
+        </w:rPr>
+        <w:t xml:space="preserve">    1.</w:t>
+      </w:r>
+      <w:r>
+        <w:rPr>
+          <w:rFonts w:hint="eastAsia"/>
+          <w:b/>
+          <w:sz w:val="36"/>
+        </w:rPr>
+        <w:t>审核信件信息</w:t>
+      </w:r>
+    </w:p>
+    <w:p>
+      <w:pPr>
+        <w:ind w:firstLineChars="200" w:firstLine="723"/>
+        <w:rPr>
+          <w:b/>
+          <w:sz w:val="36"/>
+        </w:rPr>
+      </w:pPr>
+      <w:r>
+        <w:rPr>
+          <w:rFonts w:hint="eastAsia"/>
+          <w:b/>
+          <w:sz w:val="36"/>
+        </w:rPr>
+        <w:t xml:space="preserve">      (1)</w:t>
+      </w:r>
+      <w:r>
+        <w:rPr>
+          <w:rFonts w:hint="eastAsia"/>
+          <w:b/>
+          <w:sz w:val="36"/>
+        </w:rPr>
+        <w:t>处理说明</w:t>
+      </w:r>
+    </w:p>
+    <w:p>
+      <w:pPr>
+        <w:ind w:firstLineChars="200" w:firstLine="723"/>
+      </w:pPr>
+      <w:r>
+        <w:rPr>
+          <w:rFonts w:hint="eastAsia"/>
+          <w:b/>
+          <w:sz w:val="36"/>
+        </w:rPr>
+        <w:t xml:space="preserve">       </w:t>
+      </w:r>
+      <w:r>
+        <w:rPr>
+          <w:rFonts w:hint="eastAsia"/>
+        </w:rPr>
+        <w:t xml:space="preserve">  </w:t>
+      </w:r>
+      <w:r>
+        <w:rPr>
+          <w:rFonts w:hint="eastAsia"/>
+        </w:rPr>
+        <w:t>.</w:t>
+      </w:r>
+      <w:r>
+        <w:rPr>
+          <w:rFonts w:hint="eastAsia"/>
+        </w:rPr>
+        <w:t>审核信件格式是否正确，审核信息：</w:t>
+      </w:r>
+    </w:p>
+    <w:p>
+      <w:pPr>
+        <w:ind w:leftChars="1099" w:left="2308"/>
+        <w:rPr>
+          <w:rFonts w:hint="eastAsia"/>
+        </w:rPr>
+      </w:pPr>
+      <w:r>
+        <w:rPr>
+          <w:rFonts w:hint="eastAsia"/>
+        </w:rPr>
+        <w:t>信件编号</w:t>
+      </w:r>
+      <w:r>
+        <w:rPr>
+          <w:rFonts w:hint="eastAsia"/>
+        </w:rPr>
+        <w:t>、</w:t>
+      </w:r>
+      <w:r>
+        <w:rPr>
+          <w:rFonts w:hint="eastAsia"/>
+        </w:rPr>
+        <w:t>主题</w:t>
+      </w:r>
+      <w:r>
+        <w:t>、</w:t>
+      </w:r>
+      <w:r>
+        <w:t>发件人</w:t>
+      </w:r>
+      <w:r>
+        <w:rPr>
+          <w:rFonts w:hint="eastAsia"/>
+        </w:rPr>
+        <w:t>、</w:t>
+      </w:r>
+      <w:r>
+        <w:t xml:space="preserve"> </w:t>
+      </w:r>
+      <w:r>
+        <w:rPr>
+          <w:rFonts w:hint="eastAsia"/>
+        </w:rPr>
+        <w:t>发件地址</w:t>
+      </w:r>
+      <w:r>
+        <w:rPr>
+          <w:rFonts w:hint="eastAsia"/>
+        </w:rPr>
+        <w:t>、</w:t>
+      </w:r>
+      <w:r>
+        <w:t xml:space="preserve"> </w:t>
+      </w:r>
+      <w:r>
+        <w:rPr>
+          <w:rFonts w:hint="eastAsia"/>
+        </w:rPr>
+        <w:t>发件时间</w:t>
+      </w:r>
+      <w:r>
+        <w:rPr>
+          <w:rFonts w:hint="eastAsia"/>
+        </w:rPr>
+        <w:t>、</w:t>
+      </w:r>
+      <w:r>
+        <w:rPr>
+          <w:rFonts w:hint="eastAsia"/>
+        </w:rPr>
+        <w:t>收件人</w:t>
+      </w:r>
+      <w:r>
+        <w:rPr>
+          <w:rFonts w:hint="eastAsia"/>
+        </w:rPr>
+        <w:t>、</w:t>
+      </w:r>
+      <w:r>
+        <w:rPr>
+          <w:rFonts w:hint="eastAsia"/>
+        </w:rPr>
+        <w:t>收件地址</w:t>
+      </w:r>
+      <w:r>
+        <w:rPr>
+          <w:rFonts w:hint="eastAsia"/>
+        </w:rPr>
+        <w:t>、</w:t>
+      </w:r>
+      <w:r>
+        <w:rPr>
+          <w:rFonts w:hint="eastAsia"/>
+        </w:rPr>
+        <w:t>信件内容</w:t>
+      </w:r>
+      <w:r>
+        <w:rPr>
+          <w:rFonts w:hint="eastAsia"/>
+        </w:rPr>
+        <w:t>，是否存在，且正确</w:t>
+      </w:r>
+      <w:r>
+        <w:rPr>
+          <w:rFonts w:hint="eastAsia"/>
+        </w:rPr>
+        <w:t>,</w:t>
+      </w:r>
+      <w:r>
+        <w:rPr>
+          <w:rFonts w:hint="eastAsia"/>
+        </w:rPr>
+        <w:t>正确则返回</w:t>
+      </w:r>
+      <w:r>
+        <w:rPr>
+          <w:rFonts w:hint="eastAsia"/>
+        </w:rPr>
+        <w:t>true</w:t>
+      </w:r>
+      <w:r>
+        <w:rPr>
+          <w:rFonts w:hint="eastAsia"/>
+        </w:rPr>
+        <w:t>，错误则返回</w:t>
+      </w:r>
+      <w:r>
+        <w:rPr>
+          <w:rFonts w:hint="eastAsia"/>
+        </w:rPr>
+        <w:t>f</w:t>
+      </w:r>
+      <w:r>
+        <w:t>alse</w:t>
+      </w:r>
+      <w:r>
+        <w:t>；</w:t>
+      </w:r>
+    </w:p>
+    <w:p>
+      <w:pPr>
+        <w:ind w:firstLineChars="200" w:firstLine="723"/>
+        <w:rPr>
+          <w:b/>
+          <w:sz w:val="36"/>
+        </w:rPr>
+      </w:pPr>
+      <w:r>
+        <w:rPr>
+          <w:b/>
+          <w:sz w:val="36"/>
+        </w:rPr>
+        <w:tab/>
+      </w:r>
+      <w:r>
+        <w:rPr>
+          <w:b/>
+          <w:sz w:val="36"/>
+        </w:rPr>
+        <w:tab/>
+        <w:t xml:space="preserve">   (2</w:t>
+      </w:r>
+      <w:r>
+        <w:rPr>
+          <w:rFonts w:hint="eastAsia"/>
+          <w:b/>
+          <w:sz w:val="36"/>
+        </w:rPr>
+        <w:t>)</w:t>
+      </w:r>
+      <w:r>
+        <w:rPr>
+          <w:rFonts w:hint="eastAsia"/>
+          <w:b/>
+          <w:sz w:val="36"/>
+        </w:rPr>
+        <w:t>接口说明</w:t>
+      </w:r>
+      <w:r>
+        <w:rPr>
+          <w:rFonts w:hint="eastAsia"/>
+          <w:b/>
+          <w:sz w:val="36"/>
+        </w:rPr>
+        <w:t>：</w:t>
+      </w:r>
+    </w:p>
+    <w:p>
+      <w:pPr>
+        <w:ind w:firstLineChars="200" w:firstLine="723"/>
+      </w:pPr>
+      <w:r>
+        <w:rPr>
+          <w:rFonts w:hint="eastAsia"/>
+          <w:b/>
+          <w:sz w:val="36"/>
+        </w:rPr>
+        <w:t xml:space="preserve">         </w:t>
+      </w:r>
+      <w:r>
+        <w:rPr>
+          <w:rFonts w:hint="eastAsia"/>
+        </w:rPr>
+        <w:t>入口：</w:t>
+      </w:r>
+      <w:r>
+        <w:rPr>
+          <w:rFonts w:hint="eastAsia"/>
+        </w:rPr>
+        <w:t>电邮</w:t>
+      </w:r>
+      <w:r>
+        <w:t>/</w:t>
+      </w:r>
+      <w:r>
+        <w:rPr>
+          <w:rFonts w:hint="eastAsia"/>
+        </w:rPr>
+        <w:t>实体信件对象</w:t>
+      </w:r>
+    </w:p>
+    <w:p>
+      <w:pPr>
+        <w:ind w:firstLineChars="200" w:firstLine="420"/>
+        <w:rPr>
+          <w:rFonts w:hint="eastAsia"/>
+          <w:b/>
+          <w:sz w:val="36"/>
+        </w:rPr>
+      </w:pPr>
+      <w:r>
+        <w:tab/>
+      </w:r>
+      <w:r>
+        <w:tab/>
+      </w:r>
+      <w:r>
+        <w:tab/>
+      </w:r>
+      <w:r>
+        <w:tab/>
+        <w:t xml:space="preserve">  </w:t>
+      </w:r>
+      <w:r>
+        <w:t>返回值：</w:t>
+      </w:r>
+      <w:r>
+        <w:t>true|false</w:t>
+      </w:r>
+    </w:p>
+    <w:p>
+      <w:pPr>
+        <w:ind w:firstLineChars="400" w:firstLine="1446"/>
+        <w:rPr>
+          <w:rFonts w:hint="eastAsia"/>
+          <w:b/>
+          <w:sz w:val="36"/>
+        </w:rPr>
+      </w:pPr>
+      <w:r>
+        <w:rPr>
+          <w:rFonts w:hint="eastAsia"/>
+          <w:b/>
+          <w:sz w:val="36"/>
+        </w:rPr>
+        <w:t>2.</w:t>
+      </w:r>
+      <w:r>
+        <w:rPr>
+          <w:rFonts w:hint="eastAsia"/>
+          <w:b/>
+          <w:sz w:val="36"/>
+        </w:rPr>
+        <w:t>计算服务费用</w:t>
+      </w:r>
+    </w:p>
+    <w:p>
+      <w:pPr>
+        <w:ind w:firstLineChars="200" w:firstLine="723"/>
+        <w:rPr>
+          <w:b/>
+          <w:sz w:val="36"/>
+        </w:rPr>
+      </w:pPr>
+      <w:r>
+        <w:rPr>
+          <w:rFonts w:hint="eastAsia"/>
+          <w:b/>
+          <w:sz w:val="36"/>
+        </w:rPr>
+        <w:t xml:space="preserve">      (1)</w:t>
+      </w:r>
+      <w:r>
+        <w:rPr>
+          <w:rFonts w:hint="eastAsia"/>
+          <w:b/>
+          <w:sz w:val="36"/>
+        </w:rPr>
+        <w:t>处理说明</w:t>
+      </w:r>
+      <w:r>
+        <w:rPr>
+          <w:rFonts w:hint="eastAsia"/>
+          <w:b/>
+          <w:sz w:val="36"/>
+        </w:rPr>
+        <w:t>：</w:t>
+      </w:r>
+    </w:p>
+    <w:p>
+      <w:pPr>
+        <w:ind w:firstLineChars="200" w:firstLine="723"/>
+        <w:rPr>
+          <w:rFonts w:hint="eastAsia"/>
+          <w:b/>
+          <w:sz w:val="36"/>
+        </w:rPr>
+      </w:pPr>
+      <w:r>
+        <w:rPr>
+          <w:rFonts w:hint="eastAsia"/>
+          <w:b/>
+          <w:sz w:val="36"/>
+        </w:rPr>
+        <w:t xml:space="preserve">        </w:t>
+      </w:r>
+      <w:r>
+        <w:rPr>
+          <w:rFonts w:hint="eastAsia"/>
+        </w:rPr>
+        <w:t xml:space="preserve"> .</w:t>
+      </w:r>
+      <w:r>
+        <w:t>按照信件的类型、大小、发送距离等计算发送该信件的服务费用</w:t>
+      </w:r>
+    </w:p>
+    <w:p>
+      <w:pPr>
+        <w:ind w:firstLineChars="200" w:firstLine="723"/>
+        <w:rPr>
+          <w:b/>
+          <w:sz w:val="36"/>
+        </w:rPr>
+      </w:pPr>
+      <w:r>
+        <w:rPr>
+          <w:b/>
+          <w:sz w:val="36"/>
+        </w:rPr>
+        <w:tab/>
+      </w:r>
+      <w:r>
+        <w:rPr>
+          <w:b/>
+          <w:sz w:val="36"/>
+        </w:rPr>
+        <w:tab/>
+        <w:t xml:space="preserve">   (2</w:t>
+      </w:r>
+      <w:r>
+        <w:rPr>
+          <w:rFonts w:hint="eastAsia"/>
+          <w:b/>
+          <w:sz w:val="36"/>
+        </w:rPr>
+        <w:t>)</w:t>
+      </w:r>
+      <w:r>
+        <w:rPr>
+          <w:rFonts w:hint="eastAsia"/>
+          <w:b/>
+          <w:sz w:val="36"/>
+        </w:rPr>
+        <w:t>接口说明</w:t>
+      </w:r>
+    </w:p>
+    <w:p>
+      <w:pPr>
+        <w:ind w:firstLineChars="200" w:firstLine="723"/>
+      </w:pPr>
+      <w:r>
+        <w:rPr>
+          <w:rFonts w:hint="eastAsia"/>
+          <w:b/>
+          <w:sz w:val="36"/>
+        </w:rPr>
+        <w:lastRenderedPageBreak/>
+        <w:t xml:space="preserve">         </w:t>
+      </w:r>
+      <w:r>
+        <w:rPr>
+          <w:rFonts w:hint="eastAsia"/>
+        </w:rPr>
+        <w:t>入口：</w:t>
+      </w:r>
+      <w:r>
+        <w:rPr>
+          <w:rFonts w:hint="eastAsia"/>
+        </w:rPr>
+        <w:t>电邮</w:t>
+      </w:r>
+      <w:r>
+        <w:t>/</w:t>
+      </w:r>
+      <w:r>
+        <w:rPr>
+          <w:rFonts w:hint="eastAsia"/>
+        </w:rPr>
+        <w:t>实体信件对象</w:t>
+      </w:r>
+    </w:p>
+    <w:p>
+      <w:pPr>
+        <w:ind w:firstLineChars="200" w:firstLine="420"/>
+        <w:rPr>
+          <w:rFonts w:hint="eastAsia"/>
+          <w:b/>
+          <w:sz w:val="36"/>
+        </w:rPr>
+      </w:pPr>
+      <w:r>
+        <w:tab/>
+      </w:r>
+      <w:r>
+        <w:tab/>
+      </w:r>
+      <w:r>
+        <w:tab/>
+      </w:r>
+      <w:r>
+        <w:tab/>
+        <w:t xml:space="preserve">  </w:t>
+      </w:r>
+      <w:r>
+        <w:t>返回值：费用</w:t>
+      </w:r>
+      <w:r>
+        <w:rPr>
+          <w:rFonts w:hint="eastAsia"/>
+        </w:rPr>
+        <w:t>(</w:t>
+      </w:r>
+      <w:r>
+        <w:t>double)</w:t>
+      </w:r>
+    </w:p>
+    <w:p>
+      <w:pPr>
+        <w:ind w:firstLineChars="400" w:firstLine="1446"/>
+        <w:rPr>
+          <w:rFonts w:hint="eastAsia"/>
+          <w:b/>
+          <w:sz w:val="36"/>
+        </w:rPr>
+      </w:pPr>
+      <w:r>
+        <w:rPr>
+          <w:rFonts w:hint="eastAsia"/>
+          <w:b/>
+          <w:sz w:val="36"/>
+        </w:rPr>
+        <w:t>3</w:t>
+      </w:r>
+      <w:r>
+        <w:rPr>
+          <w:rFonts w:hint="eastAsia"/>
+          <w:b/>
+          <w:sz w:val="36"/>
+        </w:rPr>
+        <w:t>.</w:t>
+      </w:r>
+      <w:r>
+        <w:rPr>
+          <w:rFonts w:hint="eastAsia"/>
+          <w:b/>
+          <w:sz w:val="36"/>
+        </w:rPr>
+        <w:t>存储信件</w:t>
+      </w:r>
+    </w:p>
+    <w:p>
+      <w:pPr>
+        <w:ind w:firstLineChars="200" w:firstLine="723"/>
+        <w:rPr>
+          <w:b/>
+          <w:sz w:val="36"/>
+        </w:rPr>
+      </w:pPr>
+      <w:r>
+        <w:rPr>
+          <w:rFonts w:hint="eastAsia"/>
+          <w:b/>
+          <w:sz w:val="36"/>
+        </w:rPr>
+        <w:t xml:space="preserve">      (1)</w:t>
+      </w:r>
+      <w:r>
+        <w:rPr>
+          <w:rFonts w:hint="eastAsia"/>
+          <w:b/>
+          <w:sz w:val="36"/>
+        </w:rPr>
+        <w:t>处理说明</w:t>
+      </w:r>
+    </w:p>
+    <w:p>
+      <w:pPr>
+        <w:ind w:firstLineChars="1100" w:firstLine="2310"/>
+        <w:rPr>
+          <w:rFonts w:hint="eastAsia"/>
+          <w:b/>
+          <w:sz w:val="36"/>
+        </w:rPr>
+      </w:pPr>
+      <w:r>
+        <w:t>将信件存储进数据库</w:t>
+      </w:r>
+      <w:r>
+        <w:rPr>
+          <w:rFonts w:hint="eastAsia"/>
+        </w:rPr>
+        <w:t>.</w:t>
+      </w:r>
+      <w:r>
+        <w:rPr>
+          <w:rFonts w:hint="eastAsia"/>
+        </w:rPr>
+        <w:t>成功返回</w:t>
+      </w:r>
+      <w:r>
+        <w:rPr>
+          <w:rFonts w:hint="eastAsia"/>
+        </w:rPr>
+        <w:t>t</w:t>
+      </w:r>
+      <w:r>
+        <w:t>rue,</w:t>
+      </w:r>
+      <w:r>
+        <w:t>错误返回</w:t>
+      </w:r>
+      <w:r>
+        <w:rPr>
+          <w:rFonts w:hint="eastAsia"/>
+        </w:rPr>
+        <w:t>f</w:t>
+      </w:r>
+      <w:r>
+        <w:t>alse</w:t>
+      </w:r>
+    </w:p>
+    <w:p>
+      <w:pPr>
+        <w:ind w:firstLineChars="200" w:firstLine="723"/>
+        <w:rPr>
+          <w:rFonts w:hint="eastAsia"/>
+          <w:b/>
+          <w:sz w:val="36"/>
+        </w:rPr>
+      </w:pPr>
+      <w:r>
+        <w:rPr>
+          <w:b/>
+          <w:sz w:val="36"/>
+        </w:rPr>
+        <w:tab/>
+      </w:r>
+      <w:r>
+        <w:rPr>
+          <w:b/>
+          <w:sz w:val="36"/>
+        </w:rPr>
+        <w:tab/>
+        <w:t xml:space="preserve">   (2</w:t>
+      </w:r>
+      <w:r>
+        <w:rPr>
+          <w:rFonts w:hint="eastAsia"/>
+          <w:b/>
+          <w:sz w:val="36"/>
+        </w:rPr>
+        <w:t>)</w:t>
+      </w:r>
+      <w:r>
+        <w:rPr>
+          <w:rFonts w:hint="eastAsia"/>
+          <w:b/>
+          <w:sz w:val="36"/>
+        </w:rPr>
+        <w:t>接口说明</w:t>
+      </w:r>
+    </w:p>
+    <w:p>
+      <w:pPr>
+        <w:ind w:firstLineChars="200" w:firstLine="723"/>
+      </w:pPr>
+      <w:r>
+        <w:rPr>
+          <w:rFonts w:hint="eastAsia"/>
+          <w:b/>
+          <w:sz w:val="36"/>
+        </w:rPr>
+        <w:t xml:space="preserve">         </w:t>
+      </w:r>
+      <w:r>
+        <w:rPr>
+          <w:rFonts w:hint="eastAsia"/>
+        </w:rPr>
+        <w:t>入口：</w:t>
+      </w:r>
+      <w:r>
+        <w:rPr>
+          <w:rFonts w:hint="eastAsia"/>
+        </w:rPr>
+        <w:t>电邮</w:t>
+      </w:r>
+      <w:r>
+        <w:t>/</w:t>
+      </w:r>
+      <w:r>
+        <w:rPr>
+          <w:rFonts w:hint="eastAsia"/>
+        </w:rPr>
+        <w:t>实体信件</w:t>
+      </w:r>
+      <w:r>
+        <w:rPr>
+          <w:rFonts w:hint="eastAsia"/>
+        </w:rPr>
+        <w:t>对象</w:t>
+      </w:r>
+    </w:p>
+    <w:p>
+      <w:pPr>
+        <w:ind w:left="2100" w:firstLineChars="100" w:firstLine="210"/>
+        <w:rPr>
+          <w:rFonts w:hint="eastAsia"/>
+          <w:b/>
+          <w:sz w:val="36"/>
+        </w:rPr>
+      </w:pPr>
+      <w:r>
+        <w:t>返回值：</w:t>
+      </w:r>
+      <w:r>
+        <w:t>true|false</w:t>
+      </w:r>
+    </w:p>
+    <w:p>
+      <w:pPr>
+        <w:rPr>
+          <w:b/>
+          <w:sz w:val="36"/>
+        </w:rPr>
+      </w:pPr>
+      <w:r>
+        <w:rPr>
+          <w:b/>
+          <w:sz w:val="36"/>
+        </w:rPr>
+        <w:t>3</w:t>
+      </w:r>
+      <w:r>
+        <w:rPr>
+          <w:b/>
+          <w:sz w:val="36"/>
+        </w:rPr>
+        <w:t>.2</w:t>
+      </w:r>
+      <w:r>
+        <w:rPr>
+          <w:b/>
+          <w:sz w:val="36"/>
+        </w:rPr>
+        <w:t>筛选</w:t>
+      </w:r>
+      <w:r>
+        <w:rPr>
+          <w:b/>
+          <w:sz w:val="36"/>
+        </w:rPr>
+        <w:t>信件模块：</w:t>
+      </w:r>
+      <w:r>
+        <w:rPr>
+          <w:b/>
+          <w:sz w:val="36"/>
+        </w:rPr>
+        <w:t xml:space="preserve"> </w:t>
+      </w:r>
+    </w:p>
+    <w:p>
+      <w:pPr>
+        <w:ind w:firstLineChars="200" w:firstLine="723"/>
+        <w:rPr>
+          <w:b/>
+          <w:sz w:val="36"/>
+        </w:rPr>
+      </w:pPr>
+      <w:r>
+        <w:rPr>
+          <w:rFonts w:hint="eastAsia"/>
+          <w:b/>
+          <w:sz w:val="36"/>
+        </w:rPr>
+        <w:t>3.</w:t>
+      </w:r>
+      <w:r>
+        <w:rPr>
+          <w:rFonts w:hint="eastAsia"/>
+          <w:b/>
+          <w:sz w:val="36"/>
+        </w:rPr>
+        <w:t>2</w:t>
+      </w:r>
+      <w:r>
+        <w:rPr>
+          <w:rFonts w:hint="eastAsia"/>
+          <w:b/>
+          <w:sz w:val="36"/>
+        </w:rPr>
+        <w:t>.1</w:t>
+      </w:r>
+      <w:r>
+        <w:rPr>
+          <w:rFonts w:hint="eastAsia"/>
+          <w:b/>
+          <w:sz w:val="36"/>
+        </w:rPr>
+        <w:t>数据流图：</w:t>
+      </w:r>
+    </w:p>
+    <w:p>
+      <w:pPr>
+        <w:ind w:firstLineChars="200" w:firstLine="420"/>
+        <w:rPr>
+          <w:rFonts w:hint="eastAsia"/>
+          <w:b/>
+          <w:sz w:val="36"/>
+        </w:rPr>
+      </w:pPr>
+      <w:r>
+        <w:object w:dxaOrig="4260" w:dyaOrig="8775">
+          <v:shape id="_x0000_i1029" type="#_x0000_t75" style="width:164.25pt;height:338.25pt" o:ole="">
+            <v:imagedata r:id="rId14" o:title=""/>
+          </v:shape>
+          <o:OLEObject Type="Embed" ProgID="Visio.Drawing.15" ShapeID="_x0000_i1029" DrawAspect="Content" ObjectID="_1492879651" r:id="rId15"/>
+        </w:object>
+      </w:r>
+    </w:p>
+    <w:p>
+      <w:pPr>
+        <w:ind w:firstLineChars="200" w:firstLine="723"/>
+        <w:rPr>
+          <w:b/>
+          <w:sz w:val="36"/>
+        </w:rPr>
+      </w:pPr>
+      <w:r>
+        <w:rPr>
+          <w:b/>
+          <w:sz w:val="36"/>
+        </w:rPr>
+        <w:t>3.2</w:t>
+      </w:r>
+      <w:r>
+        <w:rPr>
+          <w:b/>
+          <w:sz w:val="36"/>
+        </w:rPr>
+        <w:t>.2</w:t>
+      </w:r>
+      <w:r>
+        <w:rPr>
+          <w:b/>
+          <w:sz w:val="36"/>
+        </w:rPr>
+        <w:t>结构图：</w:t>
+      </w:r>
+    </w:p>
+    <w:p>
+      <w:pPr>
+        <w:ind w:firstLineChars="200" w:firstLine="420"/>
+        <w:rPr>
+          <w:rFonts w:hint="eastAsia"/>
+          <w:b/>
+          <w:sz w:val="36"/>
+        </w:rPr>
+      </w:pPr>
+      <w:r>
+        <w:object w:dxaOrig="3841" w:dyaOrig="3556">
+          <v:shape id="_x0000_i1030" type="#_x0000_t75" style="width:192pt;height:177.75pt" o:ole="">
+            <v:imagedata r:id="rId16" o:title=""/>
+          </v:shape>
+          <o:OLEObject Type="Embed" ProgID="Visio.Drawing.15" ShapeID="_x0000_i1030" DrawAspect="Content" ObjectID="_1492879652" r:id="rId17"/>
+        </w:object>
+      </w:r>
+    </w:p>
+    <w:p>
+      <w:pPr>
+        <w:ind w:firstLineChars="200" w:firstLine="723"/>
+        <w:rPr>
+          <w:b/>
+          <w:sz w:val="36"/>
+        </w:rPr>
+      </w:pPr>
+      <w:r>
+        <w:rPr>
+          <w:rFonts w:hint="eastAsia"/>
+          <w:b/>
+          <w:sz w:val="36"/>
+        </w:rPr>
+        <w:t>3.2</w:t>
+      </w:r>
+      <w:r>
+        <w:rPr>
+          <w:rFonts w:hint="eastAsia"/>
+          <w:b/>
+          <w:sz w:val="36"/>
+        </w:rPr>
+        <w:t>.3</w:t>
+      </w:r>
+      <w:r>
+        <w:rPr>
+          <w:b/>
+          <w:sz w:val="36"/>
+        </w:rPr>
+        <w:t xml:space="preserve"> </w:t>
+      </w:r>
+      <w:r>
+        <w:rPr>
+          <w:b/>
+          <w:sz w:val="36"/>
+        </w:rPr>
+        <w:t>系统模块说明：</w:t>
+      </w:r>
+    </w:p>
+    <w:p>
+      <w:pPr>
+        <w:ind w:firstLineChars="200" w:firstLine="723"/>
+        <w:rPr>
+          <w:rFonts w:hint="eastAsia"/>
+          <w:b/>
+          <w:sz w:val="36"/>
+        </w:rPr>
+      </w:pPr>
+      <w:r>
+        <w:rPr>
+          <w:rFonts w:hint="eastAsia"/>
+          <w:b/>
+          <w:sz w:val="36"/>
+        </w:rPr>
+        <w:t xml:space="preserve">    1.</w:t>
+      </w:r>
+      <w:r>
+        <w:rPr>
+          <w:rFonts w:hint="eastAsia"/>
+          <w:b/>
+          <w:sz w:val="36"/>
+        </w:rPr>
+        <w:t>审核发送日期</w:t>
+      </w:r>
+    </w:p>
+    <w:p>
+      <w:pPr>
+        <w:ind w:firstLineChars="200" w:firstLine="723"/>
+        <w:rPr>
+          <w:b/>
+          <w:sz w:val="36"/>
+        </w:rPr>
+      </w:pPr>
+      <w:r>
+        <w:rPr>
+          <w:rFonts w:hint="eastAsia"/>
+          <w:b/>
+          <w:sz w:val="36"/>
+        </w:rPr>
+        <w:t xml:space="preserve">      (1)</w:t>
+      </w:r>
+      <w:r>
+        <w:rPr>
+          <w:rFonts w:hint="eastAsia"/>
+          <w:b/>
+          <w:sz w:val="36"/>
+        </w:rPr>
+        <w:t>处理说明</w:t>
+      </w:r>
+    </w:p>
+    <w:p>
+      <w:pPr>
+        <w:ind w:leftChars="200" w:left="2046" w:hangingChars="450" w:hanging="1626"/>
+        <w:rPr>
+          <w:rFonts w:hint="eastAsia"/>
+        </w:rPr>
+      </w:pPr>
+      <w:r>
+        <w:rPr>
+          <w:rFonts w:hint="eastAsia"/>
+          <w:b/>
+          <w:sz w:val="36"/>
+        </w:rPr>
+        <w:t xml:space="preserve">       </w:t>
+      </w:r>
+      <w:r>
+        <w:rPr>
+          <w:b/>
+          <w:sz w:val="36"/>
+        </w:rPr>
+        <w:t xml:space="preserve"> </w:t>
+      </w:r>
+      <w:r>
+        <w:rPr>
+          <w:rFonts w:hint="eastAsia"/>
+          <w:b/>
+          <w:sz w:val="36"/>
+        </w:rPr>
+        <w:t xml:space="preserve"> </w:t>
+      </w:r>
+      <w:r>
+        <w:rPr>
+          <w:rFonts w:hint="eastAsia"/>
+        </w:rPr>
+        <w:t>匹对信件的发送日期是否为当前日期，是则返回信件对象，不是则返回</w:t>
+      </w:r>
+      <w:r>
+        <w:rPr>
+          <w:rFonts w:hint="eastAsia"/>
+        </w:rPr>
+        <w:t>Null</w:t>
+      </w:r>
+    </w:p>
+    <w:p>
+      <w:pPr>
+        <w:ind w:firstLineChars="200" w:firstLine="723"/>
+        <w:rPr>
+          <w:rFonts w:hint="eastAsia"/>
+          <w:b/>
+          <w:sz w:val="36"/>
+        </w:rPr>
+      </w:pPr>
+      <w:r>
+        <w:rPr>
+          <w:b/>
+          <w:sz w:val="36"/>
+        </w:rPr>
+        <w:tab/>
+      </w:r>
+      <w:r>
+        <w:rPr>
+          <w:b/>
+          <w:sz w:val="36"/>
+        </w:rPr>
+        <w:tab/>
+        <w:t xml:space="preserve">   (2</w:t>
+      </w:r>
+      <w:r>
+        <w:rPr>
+          <w:rFonts w:hint="eastAsia"/>
+          <w:b/>
+          <w:sz w:val="36"/>
+        </w:rPr>
+        <w:t>)</w:t>
+      </w:r>
+      <w:r>
+        <w:rPr>
+          <w:rFonts w:hint="eastAsia"/>
+          <w:b/>
+          <w:sz w:val="36"/>
+        </w:rPr>
+        <w:t>接口说明</w:t>
+      </w:r>
+      <w:r>
+        <w:rPr>
+          <w:rFonts w:hint="eastAsia"/>
+          <w:b/>
+          <w:sz w:val="36"/>
+        </w:rPr>
+        <w:t>:</w:t>
+      </w:r>
+    </w:p>
+    <w:p>
+      <w:pPr>
+        <w:ind w:firstLineChars="200" w:firstLine="723"/>
+      </w:pPr>
+      <w:r>
+        <w:rPr>
+          <w:b/>
+          <w:sz w:val="36"/>
+        </w:rPr>
+        <w:tab/>
+      </w:r>
+      <w:r>
+        <w:rPr>
+          <w:b/>
+          <w:sz w:val="36"/>
+        </w:rPr>
+        <w:tab/>
+      </w:r>
+      <w:r>
+        <w:rPr>
+          <w:b/>
+          <w:sz w:val="36"/>
+        </w:rPr>
+        <w:tab/>
+      </w:r>
+      <w:r>
+        <w:rPr>
+          <w:b/>
+          <w:sz w:val="36"/>
+        </w:rPr>
+        <w:tab/>
+      </w:r>
+      <w:r>
+        <w:rPr>
+          <w:rFonts w:hint="eastAsia"/>
+        </w:rPr>
+        <w:t>入口：</w:t>
+      </w:r>
+      <w:r>
+        <w:rPr>
+          <w:rFonts w:hint="eastAsia"/>
+        </w:rPr>
+        <w:t>电邮</w:t>
+      </w:r>
+      <w:r>
+        <w:t>/</w:t>
+      </w:r>
+      <w:r>
+        <w:rPr>
+          <w:rFonts w:hint="eastAsia"/>
+        </w:rPr>
+        <w:t>实体信件对象</w:t>
+      </w:r>
+    </w:p>
+    <w:p>
+      <w:pPr>
+        <w:ind w:left="2100" w:firstLineChars="100" w:firstLine="210"/>
+        <w:rPr>
+          <w:rFonts w:hint="eastAsia"/>
+          <w:b/>
+          <w:sz w:val="36"/>
+        </w:rPr>
+      </w:pPr>
+      <w:r>
+        <w:t>返回值：</w:t>
+      </w:r>
+      <w:r>
+        <w:rPr>
+          <w:rFonts w:hint="eastAsia"/>
+        </w:rPr>
+        <w:t>信件对象</w:t>
+      </w:r>
+      <w:r>
+        <w:rPr>
+          <w:rFonts w:hint="eastAsia"/>
+        </w:rPr>
+        <w:t>|</w:t>
+      </w:r>
+      <w:r>
+        <w:t>null</w:t>
+      </w:r>
+    </w:p>
+    <w:p>
+      <w:pPr>
+        <w:ind w:firstLineChars="400" w:firstLine="1446"/>
+        <w:rPr>
+          <w:rFonts w:hint="eastAsia"/>
+          <w:b/>
+          <w:sz w:val="36"/>
+        </w:rPr>
+      </w:pPr>
+      <w:r>
+        <w:rPr>
+          <w:rFonts w:hint="eastAsia"/>
+          <w:b/>
+          <w:sz w:val="36"/>
+        </w:rPr>
+        <w:t>2.</w:t>
+      </w:r>
+      <w:r>
+        <w:rPr>
+          <w:rFonts w:hint="eastAsia"/>
+          <w:b/>
+          <w:sz w:val="36"/>
+        </w:rPr>
+        <w:t>分辨信件类型</w:t>
+      </w:r>
+      <w:r>
+        <w:rPr>
+          <w:rFonts w:hint="eastAsia"/>
+          <w:b/>
+          <w:sz w:val="36"/>
+        </w:rPr>
+        <w:t xml:space="preserve"> </w:t>
+      </w:r>
+    </w:p>
+    <w:p>
+      <w:pPr>
+        <w:ind w:firstLineChars="200" w:firstLine="723"/>
+        <w:rPr>
+          <w:b/>
+          <w:sz w:val="36"/>
+        </w:rPr>
+      </w:pPr>
+      <w:r>
+        <w:rPr>
+          <w:rFonts w:hint="eastAsia"/>
+          <w:b/>
+          <w:sz w:val="36"/>
+        </w:rPr>
+        <w:t xml:space="preserve">      (1)</w:t>
+      </w:r>
+      <w:r>
+        <w:rPr>
+          <w:rFonts w:hint="eastAsia"/>
+          <w:b/>
+          <w:sz w:val="36"/>
+        </w:rPr>
+        <w:t>处理说明</w:t>
+      </w:r>
+    </w:p>
+    <w:p>
+      <w:pPr>
+        <w:ind w:firstLineChars="200" w:firstLine="723"/>
+        <w:rPr>
+          <w:b/>
+          <w:sz w:val="36"/>
+        </w:rPr>
+      </w:pPr>
+      <w:r>
+        <w:rPr>
+          <w:b/>
+          <w:sz w:val="36"/>
+        </w:rPr>
+        <w:tab/>
+      </w:r>
+      <w:r>
+        <w:rPr>
+          <w:b/>
+          <w:sz w:val="36"/>
+        </w:rPr>
+        <w:tab/>
+        <w:t xml:space="preserve">   </w:t>
+      </w:r>
+    </w:p>
+    <w:p>
+      <w:pPr>
+        <w:rPr>
+          <w:b/>
+          <w:sz w:val="36"/>
+        </w:rPr>
+      </w:pPr>
+      <w:r>
+        <w:rPr>
+          <w:b/>
+          <w:sz w:val="36"/>
+        </w:rPr>
+        <w:t>3</w:t>
+      </w:r>
+      <w:r>
+        <w:rPr>
+          <w:b/>
+          <w:sz w:val="36"/>
+        </w:rPr>
+        <w:t>.3</w:t>
+      </w:r>
+      <w:r>
+        <w:rPr>
+          <w:b/>
+          <w:sz w:val="36"/>
+        </w:rPr>
+        <w:t>发送</w:t>
+      </w:r>
+      <w:r>
+        <w:rPr>
+          <w:b/>
+          <w:sz w:val="36"/>
+        </w:rPr>
+        <w:t>信件模块：</w:t>
+      </w:r>
+      <w:r>
+        <w:rPr>
+          <w:b/>
+          <w:sz w:val="36"/>
+        </w:rPr>
+        <w:t xml:space="preserve"> </w:t>
+      </w:r>
+    </w:p>
+    <w:p>
+      <w:pPr>
+        <w:ind w:firstLineChars="200" w:firstLine="723"/>
+        <w:rPr>
+          <w:b/>
+          <w:sz w:val="36"/>
+        </w:rPr>
+      </w:pPr>
+      <w:r>
+        <w:rPr>
+          <w:rFonts w:hint="eastAsia"/>
+          <w:b/>
+          <w:sz w:val="36"/>
+        </w:rPr>
+        <w:t>3.</w:t>
+      </w:r>
+      <w:r>
+        <w:rPr>
+          <w:rFonts w:hint="eastAsia"/>
+          <w:b/>
+          <w:sz w:val="36"/>
+        </w:rPr>
+        <w:t>3</w:t>
+      </w:r>
+      <w:r>
+        <w:rPr>
+          <w:rFonts w:hint="eastAsia"/>
+          <w:b/>
+          <w:sz w:val="36"/>
+        </w:rPr>
+        <w:t>.1</w:t>
+      </w:r>
+      <w:r>
+        <w:rPr>
+          <w:rFonts w:hint="eastAsia"/>
+          <w:b/>
+          <w:sz w:val="36"/>
+        </w:rPr>
+        <w:t>数据流图：</w:t>
+      </w:r>
+    </w:p>
+    <w:p>
+      <w:pPr>
+        <w:ind w:firstLineChars="200" w:firstLine="723"/>
+        <w:rPr>
+          <w:rFonts w:hint="eastAsia"/>
+          <w:b/>
+          <w:sz w:val="36"/>
+        </w:rPr>
+      </w:pPr>
+    </w:p>
+    <w:p>
+      <w:pPr>
+        <w:ind w:firstLineChars="200" w:firstLine="723"/>
+        <w:rPr>
+          <w:b/>
+          <w:sz w:val="36"/>
+        </w:rPr>
+      </w:pPr>
+      <w:r>
+        <w:rPr>
+          <w:b/>
+          <w:sz w:val="36"/>
+        </w:rPr>
+        <w:t>3.3</w:t>
+      </w:r>
+      <w:r>
+        <w:rPr>
+          <w:b/>
+          <w:sz w:val="36"/>
+        </w:rPr>
+        <w:t>.2</w:t>
+      </w:r>
+      <w:r>
+        <w:rPr>
+          <w:b/>
+          <w:sz w:val="36"/>
+        </w:rPr>
+        <w:t>结构图：</w:t>
+      </w:r>
+    </w:p>
+    <w:p>
+      <w:pPr>
+        <w:ind w:firstLineChars="200" w:firstLine="420"/>
+        <w:rPr>
+          <w:rFonts w:hint="eastAsia"/>
+          <w:b/>
+          <w:sz w:val="36"/>
+        </w:rPr>
+      </w:pPr>
+      <w:r>
+        <w:object w:dxaOrig="2941" w:dyaOrig="2535">
+          <v:shape id="_x0000_i1031" type="#_x0000_t75" style="width:147pt;height:126.75pt" o:ole="">
+            <v:imagedata r:id="rId18" o:title=""/>
+          </v:shape>
+          <o:OLEObject Type="Embed" ProgID="Visio.Drawing.15" ShapeID="_x0000_i1031" DrawAspect="Content" ObjectID="_1492879653" r:id="rId19"/>
+        </w:object>
+      </w:r>
+    </w:p>
+    <w:p>
+      <w:pPr>
+        <w:ind w:firstLineChars="200" w:firstLine="723"/>
+        <w:rPr>
+          <w:b/>
+          <w:sz w:val="36"/>
+        </w:rPr>
+      </w:pPr>
+      <w:r>
+        <w:rPr>
+          <w:rFonts w:hint="eastAsia"/>
+          <w:b/>
+          <w:sz w:val="36"/>
+        </w:rPr>
+        <w:t>3.3</w:t>
+      </w:r>
+      <w:r>
+        <w:rPr>
+          <w:rFonts w:hint="eastAsia"/>
+          <w:b/>
+          <w:sz w:val="36"/>
+        </w:rPr>
+        <w:t>.3</w:t>
+      </w:r>
+      <w:r>
+        <w:rPr>
+          <w:b/>
+          <w:sz w:val="36"/>
+        </w:rPr>
+        <w:t xml:space="preserve"> </w:t>
+      </w:r>
+      <w:r>
+        <w:rPr>
+          <w:b/>
+          <w:sz w:val="36"/>
+        </w:rPr>
+        <w:t>系统模块说明：</w:t>
+      </w:r>
+    </w:p>
+    <w:p>
+      <w:pPr>
+        <w:ind w:firstLineChars="200" w:firstLine="723"/>
+        <w:rPr>
+          <w:rFonts w:hint="eastAsia"/>
+          <w:b/>
+          <w:sz w:val="36"/>
+        </w:rPr>
+      </w:pPr>
+      <w:r>
+        <w:rPr>
+          <w:rFonts w:hint="eastAsia"/>
+          <w:b/>
+          <w:sz w:val="36"/>
+        </w:rPr>
+        <w:t xml:space="preserve">    1.</w:t>
+      </w:r>
+      <w:r>
+        <w:rPr>
+          <w:rFonts w:hint="eastAsia"/>
+          <w:b/>
+          <w:sz w:val="36"/>
+        </w:rPr>
+        <w:t>电邮发送</w:t>
+      </w:r>
+    </w:p>
+    <w:p>
+      <w:pPr>
+        <w:ind w:firstLineChars="200" w:firstLine="723"/>
+        <w:rPr>
+          <w:b/>
+          <w:sz w:val="36"/>
+        </w:rPr>
+      </w:pPr>
+      <w:r>
+        <w:rPr>
+          <w:rFonts w:hint="eastAsia"/>
+          <w:b/>
+          <w:sz w:val="36"/>
+        </w:rPr>
+        <w:t xml:space="preserve">      (1)</w:t>
+      </w:r>
+      <w:r>
+        <w:rPr>
+          <w:rFonts w:hint="eastAsia"/>
+          <w:b/>
+          <w:sz w:val="36"/>
+        </w:rPr>
+        <w:t>处理说明</w:t>
+      </w:r>
+    </w:p>
+    <w:p>
+      <w:pPr>
+        <w:ind w:firstLineChars="200" w:firstLine="723"/>
+        <w:rPr>
+          <w:b/>
+          <w:sz w:val="36"/>
+        </w:rPr>
+      </w:pPr>
+      <w:r>
+        <w:rPr>
+          <w:b/>
+          <w:sz w:val="36"/>
+        </w:rPr>
+        <w:tab/>
+      </w:r>
+      <w:r>
+        <w:rPr>
+          <w:b/>
+          <w:sz w:val="36"/>
+        </w:rPr>
+        <w:tab/>
+        <w:t xml:space="preserve">   (2</w:t>
+      </w:r>
+      <w:r>
+        <w:rPr>
+          <w:rFonts w:hint="eastAsia"/>
+          <w:b/>
+          <w:sz w:val="36"/>
+        </w:rPr>
+        <w:t>)</w:t>
+      </w:r>
+      <w:r>
+        <w:rPr>
+          <w:rFonts w:hint="eastAsia"/>
+          <w:b/>
+          <w:sz w:val="36"/>
+        </w:rPr>
+        <w:t>接口说明</w:t>
+      </w:r>
+    </w:p>
+    <w:p>
+      <w:pPr>
+        <w:ind w:firstLineChars="400" w:firstLine="1446"/>
+        <w:rPr>
+          <w:rFonts w:hint="eastAsia"/>
+          <w:b/>
+          <w:sz w:val="36"/>
+        </w:rPr>
+      </w:pPr>
+      <w:r>
+        <w:rPr>
+          <w:rFonts w:hint="eastAsia"/>
+          <w:b/>
+          <w:sz w:val="36"/>
+        </w:rPr>
+        <w:t>2.</w:t>
+      </w:r>
+      <w:r>
+        <w:rPr>
+          <w:rFonts w:hint="eastAsia"/>
+          <w:b/>
+          <w:sz w:val="36"/>
+        </w:rPr>
+        <w:t>实体信件发送</w:t>
+      </w:r>
+    </w:p>
+    <w:p>
+      <w:pPr>
+        <w:ind w:firstLineChars="200" w:firstLine="723"/>
+        <w:rPr>
+          <w:b/>
+          <w:sz w:val="36"/>
+        </w:rPr>
+      </w:pPr>
+      <w:r>
+        <w:rPr>
+          <w:rFonts w:hint="eastAsia"/>
+          <w:b/>
+          <w:sz w:val="36"/>
+        </w:rPr>
+        <w:t xml:space="preserve">      (1)</w:t>
+      </w:r>
+      <w:r>
+        <w:rPr>
+          <w:rFonts w:hint="eastAsia"/>
+          <w:b/>
+          <w:sz w:val="36"/>
+        </w:rPr>
+        <w:t>处理说明</w:t>
+      </w:r>
+    </w:p>
+    <w:p>
+      <w:pPr>
+        <w:ind w:firstLineChars="200" w:firstLine="723"/>
+        <w:rPr>
+          <w:rFonts w:hint="eastAsia"/>
+          <w:b/>
+          <w:sz w:val="36"/>
+        </w:rPr>
+      </w:pPr>
+      <w:r>
+        <w:rPr>
+          <w:b/>
+          <w:sz w:val="36"/>
+        </w:rPr>
+        <w:tab/>
+      </w:r>
+      <w:r>
+        <w:rPr>
+          <w:b/>
+          <w:sz w:val="36"/>
+        </w:rPr>
+        <w:tab/>
+        <w:t xml:space="preserve">   (2</w:t>
+      </w:r>
+      <w:r>
+        <w:rPr>
+          <w:rFonts w:hint="eastAsia"/>
+          <w:b/>
+          <w:sz w:val="36"/>
+        </w:rPr>
+        <w:t>)</w:t>
+      </w:r>
+      <w:r>
+        <w:rPr>
+          <w:rFonts w:hint="eastAsia"/>
+          <w:b/>
+          <w:sz w:val="36"/>
+        </w:rPr>
+        <w:t>接口说明</w:t>
+      </w:r>
+    </w:p>
+    <w:p>
+      <w:pPr>
+        <w:rPr>
+          <w:rFonts w:hint="eastAsia"/>
+          <w:b/>
+          <w:sz w:val="36"/>
+        </w:rPr>
+      </w:pPr>
+      <w:r>
+        <w:rPr>
+          <w:b/>
+          <w:sz w:val="36"/>
+        </w:rPr>
+        <w:t>四：实体关系图</w:t>
+      </w:r>
+      <w:r>
+        <w:rPr>
+          <w:rFonts w:hint="eastAsia"/>
+          <w:b/>
+          <w:sz w:val="36"/>
+        </w:rPr>
+        <w:t>(</w:t>
+      </w:r>
+      <w:r>
+        <w:rPr>
+          <w:b/>
+          <w:sz w:val="36"/>
+        </w:rPr>
+        <w:t>ER</w:t>
+      </w:r>
+      <w:r>
+        <w:rPr>
+          <w:b/>
+          <w:sz w:val="36"/>
+        </w:rPr>
+        <w:t>图</w:t>
+      </w:r>
+      <w:r>
+        <w:rPr>
+          <w:rFonts w:hint="eastAsia"/>
+          <w:b/>
+          <w:sz w:val="36"/>
+        </w:rPr>
+        <w:t>):</w:t>
+      </w:r>
+    </w:p>
+    <w:p>
+      <w:pPr>
+        <w:rPr>
+          <w:rFonts w:hint="eastAsia"/>
+          <w:b/>
+          <w:sz w:val="36"/>
+        </w:rPr>
+      </w:pPr>
+      <w:r>
+        <w:object w:dxaOrig="13425" w:dyaOrig="10696">
+          <v:shape id="_x0000_i1032" type="#_x0000_t75" style="width:414.75pt;height:330.75pt" o:ole="">
+            <v:imagedata r:id="rId20" o:title=""/>
+          </v:shape>
+          <o:OLEObject Type="Embed" ProgID="Visio.Drawing.15" ShapeID="_x0000_i1032" DrawAspect="Content" ObjectID="_1492879654" r:id="rId21"/>
         </w:object>
       </w:r>
       <w:bookmarkStart w:id="0" w:name="_GoBack"/>

</xml_diff>

<commit_message>
project_2 by wq general design ver 2.0
</commit_message>
<xml_diff>
--- a/Documents/邮情慢递概要设计.docx
+++ b/Documents/邮情慢递概要设计.docx
@@ -365,10 +365,10 @@
             <v:path o:extrusionok="f" gradientshapeok="t" o:connecttype="rect"/>
             <o:lock v:ext="edit" aspectratio="t"/>
           </v:shapetype>
-          <v:shape id="_x0000_i1025" type="#_x0000_t75" style="width:414.75pt;height:238.5pt" o:ole="">
+          <v:shape id="_x0000_i1025" type="#_x0000_t75" style="width:414.5pt;height:238.7pt" o:ole="">
             <v:imagedata r:id="rId6" o:title=""/>
           </v:shape>
-          <o:OLEObject Type="Embed" ProgID="Visio.Drawing.15" ShapeID="_x0000_i1025" DrawAspect="Content" ObjectID="_1492879647" r:id="rId7"/>
+          <o:OLEObject Type="Embed" ProgID="Visio.Drawing.15" ShapeID="_x0000_i1025" DrawAspect="Content" ObjectID="_1492890487" r:id="rId7"/>
         </w:object>
       </w:r>
     </w:p>
@@ -411,10 +411,10 @@
       </w:pPr>
       <w:r>
         <w:object w:dxaOrig="9256" w:dyaOrig="9781">
-          <v:shape id="_x0000_i1027" type="#_x0000_t75" style="width:415.5pt;height:438.75pt" o:ole="">
+          <v:shape id="_x0000_i1026" type="#_x0000_t75" style="width:415.8pt;height:438.5pt" o:ole="">
             <v:imagedata r:id="rId8" o:title=""/>
           </v:shape>
-          <o:OLEObject Type="Embed" ProgID="Visio.Drawing.15" ShapeID="_x0000_i1027" DrawAspect="Content" ObjectID="_1492879648" r:id="rId9"/>
+          <o:OLEObject Type="Embed" ProgID="Visio.Drawing.15" ShapeID="_x0000_i1026" DrawAspect="Content" ObjectID="_1492890488" r:id="rId9"/>
         </w:object>
       </w:r>
     </w:p>
@@ -466,14 +466,7 @@
           <w:b/>
           <w:sz w:val="36"/>
         </w:rPr>
-        <w:t>收录信件模块</w:t>
-      </w:r>
-      <w:r>
-        <w:rPr>
-          <w:b/>
-          <w:sz w:val="36"/>
-        </w:rPr>
-        <w:t>：</w:t>
+        <w:t>收录信件模块：</w:t>
       </w:r>
       <w:r>
         <w:rPr>
@@ -512,17 +505,16 @@
       <w:pPr>
         <w:ind w:firstLineChars="200" w:firstLine="420"/>
         <w:rPr>
-          <w:rFonts w:hint="eastAsia"/>
           <w:b/>
           <w:sz w:val="36"/>
         </w:rPr>
       </w:pPr>
       <w:r>
         <w:object w:dxaOrig="8070" w:dyaOrig="8775">
-          <v:shape id="_x0000_i1026" type="#_x0000_t75" style="width:403.5pt;height:438.75pt" o:ole="">
+          <v:shape id="_x0000_i1027" type="#_x0000_t75" style="width:403.45pt;height:438.5pt" o:ole="">
             <v:imagedata r:id="rId10" o:title=""/>
           </v:shape>
-          <o:OLEObject Type="Embed" ProgID="Visio.Drawing.15" ShapeID="_x0000_i1026" DrawAspect="Content" ObjectID="_1492879649" r:id="rId11"/>
+          <o:OLEObject Type="Embed" ProgID="Visio.Drawing.15" ShapeID="_x0000_i1027" DrawAspect="Content" ObjectID="_1492890489" r:id="rId11"/>
         </w:object>
       </w:r>
     </w:p>
@@ -553,17 +545,16 @@
       <w:pPr>
         <w:ind w:firstLineChars="1500" w:firstLine="3150"/>
         <w:rPr>
-          <w:rFonts w:hint="eastAsia"/>
           <w:b/>
           <w:sz w:val="36"/>
         </w:rPr>
       </w:pPr>
       <w:r>
         <w:object w:dxaOrig="1801" w:dyaOrig="7050">
-          <v:shape id="_x0000_i1028" type="#_x0000_t75" style="width:90pt;height:352.5pt" o:ole="">
+          <v:shape id="_x0000_i1028" type="#_x0000_t75" style="width:90.15pt;height:352.2pt" o:ole="">
             <v:imagedata r:id="rId12" o:title=""/>
           </v:shape>
-          <o:OLEObject Type="Embed" ProgID="Visio.Drawing.15" ShapeID="_x0000_i1028" DrawAspect="Content" ObjectID="_1492879650" r:id="rId13"/>
+          <o:OLEObject Type="Embed" ProgID="Visio.Drawing.15" ShapeID="_x0000_i1028" DrawAspect="Content" ObjectID="_1492890490" r:id="rId13"/>
         </w:object>
       </w:r>
     </w:p>
@@ -602,7 +593,6 @@
       <w:pPr>
         <w:ind w:firstLineChars="200" w:firstLine="723"/>
         <w:rPr>
-          <w:rFonts w:hint="eastAsia"/>
           <w:b/>
           <w:sz w:val="36"/>
         </w:rPr>
@@ -665,13 +655,7 @@
         <w:rPr>
           <w:rFonts w:hint="eastAsia"/>
         </w:rPr>
-        <w:t xml:space="preserve">  </w:t>
-      </w:r>
-      <w:r>
-        <w:rPr>
-          <w:rFonts w:hint="eastAsia"/>
-        </w:rPr>
-        <w:t>.</w:t>
+        <w:t xml:space="preserve">  .</w:t>
       </w:r>
       <w:r>
         <w:rPr>
@@ -683,15 +667,15 @@
     <w:p>
       <w:pPr>
         <w:ind w:leftChars="1099" w:left="2308"/>
-        <w:rPr>
-          <w:rFonts w:hint="eastAsia"/>
-        </w:rPr>
-      </w:pPr>
-      <w:r>
-        <w:rPr>
-          <w:rFonts w:hint="eastAsia"/>
-        </w:rPr>
-        <w:t>信件编号</w:t>
+      </w:pPr>
+      <w:r>
+        <w:rPr>
+          <w:rFonts w:hint="eastAsia"/>
+        </w:rPr>
+        <w:t>信件编号、主题</w:t>
+      </w:r>
+      <w:r>
+        <w:t>、发件人</w:t>
       </w:r>
       <w:r>
         <w:rPr>
@@ -700,37 +684,13 @@
         <w:t>、</w:t>
       </w:r>
       <w:r>
-        <w:rPr>
-          <w:rFonts w:hint="eastAsia"/>
-        </w:rPr>
-        <w:t>主题</w:t>
-      </w:r>
-      <w:r>
-        <w:t>、</w:t>
-      </w:r>
-      <w:r>
-        <w:t>发件人</w:t>
-      </w:r>
-      <w:r>
-        <w:rPr>
-          <w:rFonts w:hint="eastAsia"/>
-        </w:rPr>
-        <w:t>、</w:t>
-      </w:r>
-      <w:r>
         <w:t xml:space="preserve"> </w:t>
       </w:r>
       <w:r>
         <w:rPr>
           <w:rFonts w:hint="eastAsia"/>
         </w:rPr>
-        <w:t>发件地址</w:t>
-      </w:r>
-      <w:r>
-        <w:rPr>
-          <w:rFonts w:hint="eastAsia"/>
-        </w:rPr>
-        <w:t>、</w:t>
+        <w:t>发件地址、</w:t>
       </w:r>
       <w:r>
         <w:t xml:space="preserve"> </w:t>
@@ -739,49 +699,7 @@
         <w:rPr>
           <w:rFonts w:hint="eastAsia"/>
         </w:rPr>
-        <w:t>发件时间</w:t>
-      </w:r>
-      <w:r>
-        <w:rPr>
-          <w:rFonts w:hint="eastAsia"/>
-        </w:rPr>
-        <w:t>、</w:t>
-      </w:r>
-      <w:r>
-        <w:rPr>
-          <w:rFonts w:hint="eastAsia"/>
-        </w:rPr>
-        <w:t>收件人</w:t>
-      </w:r>
-      <w:r>
-        <w:rPr>
-          <w:rFonts w:hint="eastAsia"/>
-        </w:rPr>
-        <w:t>、</w:t>
-      </w:r>
-      <w:r>
-        <w:rPr>
-          <w:rFonts w:hint="eastAsia"/>
-        </w:rPr>
-        <w:t>收件地址</w:t>
-      </w:r>
-      <w:r>
-        <w:rPr>
-          <w:rFonts w:hint="eastAsia"/>
-        </w:rPr>
-        <w:t>、</w:t>
-      </w:r>
-      <w:r>
-        <w:rPr>
-          <w:rFonts w:hint="eastAsia"/>
-        </w:rPr>
-        <w:t>信件内容</w:t>
-      </w:r>
-      <w:r>
-        <w:rPr>
-          <w:rFonts w:hint="eastAsia"/>
-        </w:rPr>
-        <w:t>，是否存在，且正确</w:t>
+        <w:t>发件时间、收件人、收件地址、信件内容，是否存在，且正确</w:t>
       </w:r>
       <w:r>
         <w:rPr>
@@ -857,15 +775,7 @@
           <w:b/>
           <w:sz w:val="36"/>
         </w:rPr>
-        <w:t>接口说明</w:t>
-      </w:r>
-      <w:r>
-        <w:rPr>
-          <w:rFonts w:hint="eastAsia"/>
-          <w:b/>
-          <w:sz w:val="36"/>
-        </w:rPr>
-        <w:t>：</w:t>
+        <w:t>接口说明：</w:t>
       </w:r>
     </w:p>
     <w:p>
@@ -906,7 +816,6 @@
       <w:pPr>
         <w:ind w:firstLineChars="200" w:firstLine="420"/>
         <w:rPr>
-          <w:rFonts w:hint="eastAsia"/>
           <w:b/>
           <w:sz w:val="36"/>
         </w:rPr>
@@ -935,7 +844,6 @@
       <w:pPr>
         <w:ind w:firstLineChars="400" w:firstLine="1446"/>
         <w:rPr>
-          <w:rFonts w:hint="eastAsia"/>
           <w:b/>
           <w:sz w:val="36"/>
         </w:rPr>
@@ -979,22 +887,13 @@
           <w:b/>
           <w:sz w:val="36"/>
         </w:rPr>
-        <w:t>处理说明</w:t>
-      </w:r>
-      <w:r>
-        <w:rPr>
-          <w:rFonts w:hint="eastAsia"/>
-          <w:b/>
-          <w:sz w:val="36"/>
-        </w:rPr>
-        <w:t>：</w:t>
-      </w:r>
-    </w:p>
-    <w:p>
-      <w:pPr>
-        <w:ind w:firstLineChars="200" w:firstLine="723"/>
-        <w:rPr>
-          <w:rFonts w:hint="eastAsia"/>
+        <w:t>处理说明：</w:t>
+      </w:r>
+    </w:p>
+    <w:p>
+      <w:pPr>
+        <w:ind w:firstLineChars="200" w:firstLine="723"/>
+        <w:rPr>
           <w:b/>
           <w:sz w:val="36"/>
         </w:rPr>
@@ -1096,7 +995,6 @@
       <w:pPr>
         <w:ind w:firstLineChars="200" w:firstLine="420"/>
         <w:rPr>
-          <w:rFonts w:hint="eastAsia"/>
           <w:b/>
           <w:sz w:val="36"/>
         </w:rPr>
@@ -1131,82 +1029,72 @@
       <w:pPr>
         <w:ind w:firstLineChars="400" w:firstLine="1446"/>
         <w:rPr>
-          <w:rFonts w:hint="eastAsia"/>
-          <w:b/>
-          <w:sz w:val="36"/>
-        </w:rPr>
-      </w:pPr>
-      <w:r>
-        <w:rPr>
-          <w:rFonts w:hint="eastAsia"/>
-          <w:b/>
-          <w:sz w:val="36"/>
-        </w:rPr>
-        <w:t>3</w:t>
-      </w:r>
-      <w:r>
-        <w:rPr>
-          <w:rFonts w:hint="eastAsia"/>
-          <w:b/>
-          <w:sz w:val="36"/>
+          <w:b/>
+          <w:sz w:val="36"/>
+        </w:rPr>
+      </w:pPr>
+      <w:r>
+        <w:rPr>
+          <w:rFonts w:hint="eastAsia"/>
+          <w:b/>
+          <w:sz w:val="36"/>
+        </w:rPr>
+        <w:t>3.</w:t>
+      </w:r>
+      <w:r>
+        <w:rPr>
+          <w:rFonts w:hint="eastAsia"/>
+          <w:b/>
+          <w:sz w:val="36"/>
+        </w:rPr>
+        <w:t>存储信件</w:t>
+      </w:r>
+    </w:p>
+    <w:p>
+      <w:pPr>
+        <w:ind w:firstLineChars="200" w:firstLine="723"/>
+        <w:rPr>
+          <w:b/>
+          <w:sz w:val="36"/>
+        </w:rPr>
+      </w:pPr>
+      <w:r>
+        <w:rPr>
+          <w:rFonts w:hint="eastAsia"/>
+          <w:b/>
+          <w:sz w:val="36"/>
+        </w:rPr>
+        <w:t xml:space="preserve">      (1)</w:t>
+      </w:r>
+      <w:r>
+        <w:rPr>
+          <w:rFonts w:hint="eastAsia"/>
+          <w:b/>
+          <w:sz w:val="36"/>
+        </w:rPr>
+        <w:t>处理说明</w:t>
+      </w:r>
+    </w:p>
+    <w:p>
+      <w:pPr>
+        <w:ind w:firstLineChars="1100" w:firstLine="2310"/>
+        <w:rPr>
+          <w:b/>
+          <w:sz w:val="36"/>
+        </w:rPr>
+      </w:pPr>
+      <w:r>
+        <w:t>将信件存储进数据库</w:t>
+      </w:r>
+      <w:r>
+        <w:rPr>
+          <w:rFonts w:hint="eastAsia"/>
         </w:rPr>
         <w:t>.</w:t>
       </w:r>
       <w:r>
         <w:rPr>
           <w:rFonts w:hint="eastAsia"/>
-          <w:b/>
-          <w:sz w:val="36"/>
-        </w:rPr>
-        <w:t>存储信件</w:t>
-      </w:r>
-    </w:p>
-    <w:p>
-      <w:pPr>
-        <w:ind w:firstLineChars="200" w:firstLine="723"/>
-        <w:rPr>
-          <w:b/>
-          <w:sz w:val="36"/>
-        </w:rPr>
-      </w:pPr>
-      <w:r>
-        <w:rPr>
-          <w:rFonts w:hint="eastAsia"/>
-          <w:b/>
-          <w:sz w:val="36"/>
-        </w:rPr>
-        <w:t xml:space="preserve">      (1)</w:t>
-      </w:r>
-      <w:r>
-        <w:rPr>
-          <w:rFonts w:hint="eastAsia"/>
-          <w:b/>
-          <w:sz w:val="36"/>
-        </w:rPr>
-        <w:t>处理说明</w:t>
-      </w:r>
-    </w:p>
-    <w:p>
-      <w:pPr>
-        <w:ind w:firstLineChars="1100" w:firstLine="2310"/>
-        <w:rPr>
-          <w:rFonts w:hint="eastAsia"/>
-          <w:b/>
-          <w:sz w:val="36"/>
-        </w:rPr>
-      </w:pPr>
-      <w:r>
-        <w:t>将信件存储进数据库</w:t>
-      </w:r>
-      <w:r>
-        <w:rPr>
-          <w:rFonts w:hint="eastAsia"/>
-        </w:rPr>
-        <w:t>.</w:t>
-      </w:r>
-      <w:r>
-        <w:rPr>
-          <w:rFonts w:hint="eastAsia"/>
         </w:rPr>
         <w:t>成功返回</w:t>
       </w:r>
@@ -1236,7 +1124,6 @@
       <w:pPr>
         <w:ind w:firstLineChars="200" w:firstLine="723"/>
         <w:rPr>
-          <w:rFonts w:hint="eastAsia"/>
           <w:b/>
           <w:sz w:val="36"/>
         </w:rPr>
@@ -1304,20 +1191,13 @@
         <w:rPr>
           <w:rFonts w:hint="eastAsia"/>
         </w:rPr>
-        <w:t>实体信件</w:t>
-      </w:r>
-      <w:r>
-        <w:rPr>
-          <w:rFonts w:hint="eastAsia"/>
-        </w:rPr>
-        <w:t>对象</w:t>
+        <w:t>实体信件对象</w:t>
       </w:r>
     </w:p>
     <w:p>
       <w:pPr>
         <w:ind w:left="2100" w:firstLineChars="100" w:firstLine="210"/>
         <w:rPr>
-          <w:rFonts w:hint="eastAsia"/>
           <w:b/>
           <w:sz w:val="36"/>
         </w:rPr>
@@ -1341,28 +1221,14 @@
           <w:b/>
           <w:sz w:val="36"/>
         </w:rPr>
-        <w:t>3</w:t>
-      </w:r>
-      <w:r>
-        <w:rPr>
-          <w:b/>
-          <w:sz w:val="36"/>
-        </w:rPr>
-        <w:t>.2</w:t>
-      </w:r>
-      <w:r>
-        <w:rPr>
-          <w:b/>
-          <w:sz w:val="36"/>
-        </w:rPr>
-        <w:t>筛选</w:t>
-      </w:r>
-      <w:r>
-        <w:rPr>
-          <w:b/>
-          <w:sz w:val="36"/>
-        </w:rPr>
-        <w:t>信件模块：</w:t>
+        <w:t>3.2</w:t>
+      </w:r>
+      <w:r>
+        <w:rPr>
+          <w:b/>
+          <w:sz w:val="36"/>
+        </w:rPr>
+        <w:t>筛选信件模块：</w:t>
       </w:r>
       <w:r>
         <w:rPr>
@@ -1386,23 +1252,7 @@
           <w:b/>
           <w:sz w:val="36"/>
         </w:rPr>
-        <w:t>3.</w:t>
-      </w:r>
-      <w:r>
-        <w:rPr>
-          <w:rFonts w:hint="eastAsia"/>
-          <w:b/>
-          <w:sz w:val="36"/>
-        </w:rPr>
-        <w:t>2</w:t>
-      </w:r>
-      <w:r>
-        <w:rPr>
-          <w:rFonts w:hint="eastAsia"/>
-          <w:b/>
-          <w:sz w:val="36"/>
-        </w:rPr>
-        <w:t>.1</w:t>
+        <w:t>3.2.1</w:t>
       </w:r>
       <w:r>
         <w:rPr>
@@ -1417,17 +1267,16 @@
       <w:pPr>
         <w:ind w:firstLineChars="200" w:firstLine="420"/>
         <w:rPr>
-          <w:rFonts w:hint="eastAsia"/>
           <w:b/>
           <w:sz w:val="36"/>
         </w:rPr>
       </w:pPr>
       <w:r>
         <w:object w:dxaOrig="4260" w:dyaOrig="8775">
-          <v:shape id="_x0000_i1029" type="#_x0000_t75" style="width:164.25pt;height:338.25pt" o:ole="">
+          <v:shape id="_x0000_i1029" type="#_x0000_t75" style="width:164.1pt;height:338.6pt" o:ole="">
             <v:imagedata r:id="rId14" o:title=""/>
           </v:shape>
-          <o:OLEObject Type="Embed" ProgID="Visio.Drawing.15" ShapeID="_x0000_i1029" DrawAspect="Content" ObjectID="_1492879651" r:id="rId15"/>
+          <o:OLEObject Type="Embed" ProgID="Visio.Drawing.15" ShapeID="_x0000_i1029" DrawAspect="Content" ObjectID="_1492890491" r:id="rId15"/>
         </w:object>
       </w:r>
     </w:p>
@@ -1444,14 +1293,7 @@
           <w:b/>
           <w:sz w:val="36"/>
         </w:rPr>
-        <w:t>3.2</w:t>
-      </w:r>
-      <w:r>
-        <w:rPr>
-          <w:b/>
-          <w:sz w:val="36"/>
-        </w:rPr>
-        <w:t>.2</w:t>
+        <w:t>3.2.2</w:t>
       </w:r>
       <w:r>
         <w:rPr>
@@ -1465,7 +1307,6 @@
       <w:pPr>
         <w:ind w:firstLineChars="200" w:firstLine="420"/>
         <w:rPr>
-          <w:rFonts w:hint="eastAsia"/>
           <w:b/>
           <w:sz w:val="36"/>
         </w:rPr>
@@ -1475,7 +1316,7 @@
           <v:shape id="_x0000_i1030" type="#_x0000_t75" style="width:192pt;height:177.75pt" o:ole="">
             <v:imagedata r:id="rId16" o:title=""/>
           </v:shape>
-          <o:OLEObject Type="Embed" ProgID="Visio.Drawing.15" ShapeID="_x0000_i1030" DrawAspect="Content" ObjectID="_1492879652" r:id="rId17"/>
+          <o:OLEObject Type="Embed" ProgID="Visio.Drawing.15" ShapeID="_x0000_i1030" DrawAspect="Content" ObjectID="_1492890492" r:id="rId17"/>
         </w:object>
       </w:r>
     </w:p>
@@ -1493,15 +1334,7 @@
           <w:b/>
           <w:sz w:val="36"/>
         </w:rPr>
-        <w:t>3.2</w:t>
-      </w:r>
-      <w:r>
-        <w:rPr>
-          <w:rFonts w:hint="eastAsia"/>
-          <w:b/>
-          <w:sz w:val="36"/>
-        </w:rPr>
-        <w:t>.3</w:t>
+        <w:t>3.2.3</w:t>
       </w:r>
       <w:r>
         <w:rPr>
@@ -1522,7 +1355,6 @@
       <w:pPr>
         <w:ind w:firstLineChars="200" w:firstLine="723"/>
         <w:rPr>
-          <w:rFonts w:hint="eastAsia"/>
           <w:b/>
           <w:sz w:val="36"/>
         </w:rPr>
@@ -1572,9 +1404,6 @@
     <w:p>
       <w:pPr>
         <w:ind w:leftChars="200" w:left="2046" w:hangingChars="450" w:hanging="1626"/>
-        <w:rPr>
-          <w:rFonts w:hint="eastAsia"/>
-        </w:rPr>
       </w:pPr>
       <w:r>
         <w:rPr>
@@ -1616,7 +1445,6 @@
       <w:pPr>
         <w:ind w:firstLineChars="200" w:firstLine="723"/>
         <w:rPr>
-          <w:rFonts w:hint="eastAsia"/>
           <w:b/>
           <w:sz w:val="36"/>
         </w:rPr>
@@ -1719,7 +1547,6 @@
       <w:pPr>
         <w:ind w:left="2100" w:firstLineChars="100" w:firstLine="210"/>
         <w:rPr>
-          <w:rFonts w:hint="eastAsia"/>
           <w:b/>
           <w:sz w:val="36"/>
         </w:rPr>
@@ -1747,7 +1574,6 @@
       <w:pPr>
         <w:ind w:firstLineChars="400" w:firstLine="1446"/>
         <w:rPr>
-          <w:rFonts w:hint="eastAsia"/>
           <w:b/>
           <w:sz w:val="36"/>
         </w:rPr>
@@ -1838,28 +1664,14 @@
           <w:b/>
           <w:sz w:val="36"/>
         </w:rPr>
-        <w:t>3</w:t>
-      </w:r>
-      <w:r>
-        <w:rPr>
-          <w:b/>
-          <w:sz w:val="36"/>
-        </w:rPr>
-        <w:t>.3</w:t>
-      </w:r>
-      <w:r>
-        <w:rPr>
-          <w:b/>
-          <w:sz w:val="36"/>
-        </w:rPr>
-        <w:t>发送</w:t>
-      </w:r>
-      <w:r>
-        <w:rPr>
-          <w:b/>
-          <w:sz w:val="36"/>
-        </w:rPr>
-        <w:t>信件模块：</w:t>
+        <w:t>3.3</w:t>
+      </w:r>
+      <w:r>
+        <w:rPr>
+          <w:b/>
+          <w:sz w:val="36"/>
+        </w:rPr>
+        <w:t>发送信件模块：</w:t>
       </w:r>
       <w:r>
         <w:rPr>
@@ -1883,23 +1695,7 @@
           <w:b/>
           <w:sz w:val="36"/>
         </w:rPr>
-        <w:t>3.</w:t>
-      </w:r>
-      <w:r>
-        <w:rPr>
-          <w:rFonts w:hint="eastAsia"/>
-          <w:b/>
-          <w:sz w:val="36"/>
-        </w:rPr>
-        <w:t>3</w:t>
-      </w:r>
-      <w:r>
-        <w:rPr>
-          <w:rFonts w:hint="eastAsia"/>
-          <w:b/>
-          <w:sz w:val="36"/>
-        </w:rPr>
-        <w:t>.1</w:t>
+        <w:t>3.3.1</w:t>
       </w:r>
       <w:r>
         <w:rPr>
@@ -1914,33 +1710,25 @@
       <w:pPr>
         <w:ind w:firstLineChars="200" w:firstLine="723"/>
         <w:rPr>
-          <w:rFonts w:hint="eastAsia"/>
-          <w:b/>
-          <w:sz w:val="36"/>
-        </w:rPr>
-      </w:pPr>
-    </w:p>
-    <w:p>
-      <w:pPr>
-        <w:ind w:firstLineChars="200" w:firstLine="723"/>
-        <w:rPr>
-          <w:b/>
-          <w:sz w:val="36"/>
-        </w:rPr>
-      </w:pPr>
-      <w:r>
-        <w:rPr>
-          <w:b/>
-          <w:sz w:val="36"/>
-        </w:rPr>
-        <w:t>3.3</w:t>
-      </w:r>
-      <w:r>
-        <w:rPr>
-          <w:b/>
-          <w:sz w:val="36"/>
-        </w:rPr>
-        <w:t>.2</w:t>
+          <w:b/>
+          <w:sz w:val="36"/>
+        </w:rPr>
+      </w:pPr>
+    </w:p>
+    <w:p>
+      <w:pPr>
+        <w:ind w:firstLineChars="200" w:firstLine="723"/>
+        <w:rPr>
+          <w:b/>
+          <w:sz w:val="36"/>
+        </w:rPr>
+      </w:pPr>
+      <w:r>
+        <w:rPr>
+          <w:b/>
+          <w:sz w:val="36"/>
+        </w:rPr>
+        <w:t>3.3.2</w:t>
       </w:r>
       <w:r>
         <w:rPr>
@@ -1954,17 +1742,16 @@
       <w:pPr>
         <w:ind w:firstLineChars="200" w:firstLine="420"/>
         <w:rPr>
-          <w:rFonts w:hint="eastAsia"/>
           <w:b/>
           <w:sz w:val="36"/>
         </w:rPr>
       </w:pPr>
       <w:r>
         <w:object w:dxaOrig="2941" w:dyaOrig="2535">
-          <v:shape id="_x0000_i1031" type="#_x0000_t75" style="width:147pt;height:126.75pt" o:ole="">
+          <v:shape id="_x0000_i1031" type="#_x0000_t75" style="width:147.25pt;height:126.5pt" o:ole="">
             <v:imagedata r:id="rId18" o:title=""/>
           </v:shape>
-          <o:OLEObject Type="Embed" ProgID="Visio.Drawing.15" ShapeID="_x0000_i1031" DrawAspect="Content" ObjectID="_1492879653" r:id="rId19"/>
+          <o:OLEObject Type="Embed" ProgID="Visio.Drawing.15" ShapeID="_x0000_i1031" DrawAspect="Content" ObjectID="_1492890493" r:id="rId19"/>
         </w:object>
       </w:r>
     </w:p>
@@ -1982,15 +1769,7 @@
           <w:b/>
           <w:sz w:val="36"/>
         </w:rPr>
-        <w:t>3.3</w:t>
-      </w:r>
-      <w:r>
-        <w:rPr>
-          <w:rFonts w:hint="eastAsia"/>
-          <w:b/>
-          <w:sz w:val="36"/>
-        </w:rPr>
-        <w:t>.3</w:t>
+        <w:t>3.3.3</w:t>
       </w:r>
       <w:r>
         <w:rPr>
@@ -2011,7 +1790,6 @@
       <w:pPr>
         <w:ind w:firstLineChars="200" w:firstLine="723"/>
         <w:rPr>
-          <w:rFonts w:hint="eastAsia"/>
           <w:b/>
           <w:sz w:val="36"/>
         </w:rPr>
@@ -2102,7 +1880,6 @@
       <w:pPr>
         <w:ind w:firstLineChars="400" w:firstLine="1446"/>
         <w:rPr>
-          <w:rFonts w:hint="eastAsia"/>
           <w:b/>
           <w:sz w:val="36"/>
         </w:rPr>
@@ -2153,7 +1930,6 @@
       <w:pPr>
         <w:ind w:firstLineChars="200" w:firstLine="723"/>
         <w:rPr>
-          <w:rFonts w:hint="eastAsia"/>
           <w:b/>
           <w:sz w:val="36"/>
         </w:rPr>
@@ -2193,7 +1969,6 @@
     <w:p>
       <w:pPr>
         <w:rPr>
-          <w:rFonts w:hint="eastAsia"/>
           <w:b/>
           <w:sz w:val="36"/>
         </w:rPr>
@@ -2239,19 +2014,20 @@
     <w:p>
       <w:pPr>
         <w:rPr>
-          <w:rFonts w:hint="eastAsia"/>
           <w:b/>
           <w:sz w:val="36"/>
         </w:rPr>
       </w:pPr>
       <w:r>
         <w:object w:dxaOrig="13425" w:dyaOrig="10696">
-          <v:shape id="_x0000_i1032" type="#_x0000_t75" style="width:414.75pt;height:330.75pt" o:ole="">
+          <v:shape id="_x0000_i1032" type="#_x0000_t75" style="width:415.15pt;height:330.8pt" o:ole="">
             <v:imagedata r:id="rId20" o:title=""/>
           </v:shape>
-          <o:OLEObject Type="Embed" ProgID="Visio.Drawing.15" ShapeID="_x0000_i1032" DrawAspect="Content" ObjectID="_1492879654" r:id="rId21"/>
+          <o:OLEObject Type="Embed" ProgID="Visio.Drawing.15" ShapeID="_x0000_i1032" DrawAspect="Content" ObjectID="_1492890494" r:id="rId21"/>
         </w:object>
       </w:r>
+    </w:p>
+    <w:p>
       <w:bookmarkStart w:id="0" w:name="_GoBack"/>
       <w:bookmarkEnd w:id="0"/>
     </w:p>
@@ -2693,7 +2469,7 @@
   <w:style w:type="paragraph" w:default="1" w:styleId="a">
     <w:name w:val="Normal"/>
     <w:qFormat/>
-    <w:rsid w:val="00CC548C"/>
+    <w:rsid w:val="006112FD"/>
     <w:pPr>
       <w:widowControl w:val="0"/>
       <w:jc w:val="both"/>

</xml_diff>